<commit_message>
Publicação de novas versões dos casos de usos do ECF, Modelo de Caso de Usos, Dicionário de Dados e Modelo de Dados para atender as considerações da FSW registradas nos Mantis: 152; 153; 154; 155; 156; 157; e 158.
</commit_message>
<xml_diff>
--- a/01_DOCUMENTACAO_TECNICA/03_ECF/01_REQ/01_UC-ECF0900/ECFUC0901 - Agente Digital Fiscal.docx
+++ b/01_DOCUMENTACAO_TECNICA/03_ECF/01_REQ/01_UC-ECF0900/ECFUC0901 - Agente Digital Fiscal.docx
@@ -17,6 +17,7 @@
           <w:lang w:val="pt-BR" w:eastAsia="ja-JP"/>
         </w:rPr>
       </w:pPr>
+      <w:bookmarkStart w:id="0" w:name="_GoBack"/>
     </w:p>
     <w:p>
       <w:pPr>
@@ -663,21 +664,9 @@
       </w:pPr>
       <w:r>
         <w:rPr>
-          <w:snapToGrid/>
-          <w:sz w:val="22"/>
-          <w:szCs w:val="22"/>
-          <w:lang w:val="pt-BR" w:eastAsia="ja-JP"/>
-        </w:rPr>
-        <w:t>27</w:t>
-      </w:r>
-      <w:r>
-        <w:rPr>
-          <w:snapToGrid/>
-          <w:sz w:val="22"/>
-          <w:szCs w:val="22"/>
-          <w:lang w:val="pt-BR" w:eastAsia="ja-JP"/>
-        </w:rPr>
-        <w:t>/07/2016</w:t>
+          <w:lang w:val="pt-BR"/>
+        </w:rPr>
+        <w:t>22/08/2016</w:t>
       </w:r>
     </w:p>
     <w:p>
@@ -1094,6 +1083,12 @@
                 <w:lang w:val="pt-BR"/>
               </w:rPr>
             </w:pPr>
+            <w:r>
+              <w:rPr>
+                <w:lang w:val="pt-BR"/>
+              </w:rPr>
+              <w:t>22/08/2016</w:t>
+            </w:r>
           </w:p>
         </w:tc>
         <w:tc>
@@ -1113,6 +1108,12 @@
                 <w:lang w:val="pt-BR"/>
               </w:rPr>
             </w:pPr>
+            <w:r>
+              <w:rPr>
+                <w:lang w:val="pt-BR"/>
+              </w:rPr>
+              <w:t>Ajustes por revisão da NT - Mantis 153</w:t>
+            </w:r>
           </w:p>
         </w:tc>
         <w:tc>
@@ -1132,6 +1133,12 @@
                 <w:lang w:val="pt-BR"/>
               </w:rPr>
             </w:pPr>
+            <w:r>
+              <w:rPr>
+                <w:lang w:val="pt-BR"/>
+              </w:rPr>
+              <w:t>Chaim R.</w:t>
+            </w:r>
           </w:p>
         </w:tc>
       </w:tr>
@@ -3099,7 +3106,7 @@
           <w:lang w:val="pt-BR"/>
         </w:rPr>
       </w:pPr>
-      <w:bookmarkStart w:id="0" w:name="_Toc455566599"/>
+      <w:bookmarkStart w:id="1" w:name="_Toc455566599"/>
       <w:r>
         <w:rPr>
           <w:lang w:val="pt-BR"/>
@@ -3112,7 +3119,7 @@
         </w:rPr>
         <w:t xml:space="preserve"> Fiscal</w:t>
       </w:r>
-      <w:bookmarkEnd w:id="0"/>
+      <w:bookmarkEnd w:id="1"/>
     </w:p>
     <w:p>
       <w:pPr>
@@ -3121,16 +3128,16 @@
           <w:lang w:val="pt-BR"/>
         </w:rPr>
       </w:pPr>
-      <w:bookmarkStart w:id="1" w:name="_Toc408584579"/>
-      <w:bookmarkStart w:id="2" w:name="_Toc455566600"/>
+      <w:bookmarkStart w:id="2" w:name="_Toc408584579"/>
+      <w:bookmarkStart w:id="3" w:name="_Toc455566600"/>
       <w:r>
         <w:rPr>
           <w:lang w:val="pt-BR"/>
         </w:rPr>
         <w:t>Descrição</w:t>
       </w:r>
-      <w:bookmarkEnd w:id="1"/>
       <w:bookmarkEnd w:id="2"/>
+      <w:bookmarkEnd w:id="3"/>
     </w:p>
     <w:p>
       <w:pPr>
@@ -3262,16 +3269,16 @@
           <w:lang w:val="pt-BR"/>
         </w:rPr>
       </w:pPr>
-      <w:bookmarkStart w:id="3" w:name="_Toc408584580"/>
-      <w:bookmarkStart w:id="4" w:name="_Toc455566601"/>
+      <w:bookmarkStart w:id="4" w:name="_Toc408584580"/>
+      <w:bookmarkStart w:id="5" w:name="_Toc455566601"/>
       <w:r>
         <w:rPr>
           <w:lang w:val="pt-BR"/>
         </w:rPr>
         <w:t>Atores Envolvidos</w:t>
       </w:r>
-      <w:bookmarkEnd w:id="3"/>
       <w:bookmarkEnd w:id="4"/>
+      <w:bookmarkEnd w:id="5"/>
     </w:p>
     <w:p>
       <w:pPr>
@@ -3337,16 +3344,16 @@
           <w:lang w:val="pt-BR"/>
         </w:rPr>
       </w:pPr>
-      <w:bookmarkStart w:id="5" w:name="_Toc408584581"/>
-      <w:bookmarkStart w:id="6" w:name="_Toc455566602"/>
+      <w:bookmarkStart w:id="6" w:name="_Toc408584581"/>
+      <w:bookmarkStart w:id="7" w:name="_Toc455566602"/>
       <w:r>
         <w:rPr>
           <w:lang w:val="pt-BR"/>
         </w:rPr>
         <w:t>Diagrama</w:t>
       </w:r>
-      <w:bookmarkEnd w:id="5"/>
       <w:bookmarkEnd w:id="6"/>
+      <w:bookmarkEnd w:id="7"/>
     </w:p>
     <w:p>
       <w:pPr>
@@ -3405,8 +3412,8 @@
           <w:lang w:val="pt-BR"/>
         </w:rPr>
       </w:pPr>
-      <w:bookmarkStart w:id="7" w:name="_Toc408584582"/>
-      <w:bookmarkStart w:id="8" w:name="_Toc455566603"/>
+      <w:bookmarkStart w:id="8" w:name="_Toc408584582"/>
+      <w:bookmarkStart w:id="9" w:name="_Toc455566603"/>
       <w:r>
         <w:rPr>
           <w:lang w:val="pt-BR"/>
@@ -3425,8 +3432,8 @@
         </w:rPr>
         <w:t>condições</w:t>
       </w:r>
-      <w:bookmarkEnd w:id="7"/>
       <w:bookmarkEnd w:id="8"/>
+      <w:bookmarkEnd w:id="9"/>
     </w:p>
     <w:p>
       <w:pPr>
@@ -3462,11 +3469,11 @@
           <w:lang w:val="pt-BR"/>
         </w:rPr>
       </w:pPr>
-      <w:bookmarkStart w:id="9" w:name="_Toc101248482"/>
-      <w:bookmarkStart w:id="10" w:name="_Toc102377887"/>
-      <w:bookmarkStart w:id="11" w:name="_Toc408584585"/>
-      <w:bookmarkStart w:id="12" w:name="_Toc455566604"/>
-      <w:bookmarkStart w:id="13" w:name="_Toc436203381"/>
+      <w:bookmarkStart w:id="10" w:name="_Toc101248482"/>
+      <w:bookmarkStart w:id="11" w:name="_Toc102377887"/>
+      <w:bookmarkStart w:id="12" w:name="_Toc408584585"/>
+      <w:bookmarkStart w:id="13" w:name="_Toc455566604"/>
+      <w:bookmarkStart w:id="14" w:name="_Toc436203381"/>
       <w:r>
         <w:rPr>
           <w:lang w:val="pt-BR"/>
@@ -3479,10 +3486,10 @@
         </w:rPr>
         <w:t>Principal</w:t>
       </w:r>
-      <w:bookmarkEnd w:id="9"/>
       <w:bookmarkEnd w:id="10"/>
       <w:bookmarkEnd w:id="11"/>
       <w:bookmarkEnd w:id="12"/>
+      <w:bookmarkEnd w:id="13"/>
     </w:p>
     <w:p>
       <w:pPr>
@@ -3526,11 +3533,11 @@
         </w:numPr>
         <w:jc w:val="both"/>
       </w:pPr>
-      <w:bookmarkStart w:id="14" w:name="_Ref457388026"/>
-      <w:r>
-        <w:t>O sistema lê na pasta corrente o arquivo dos parâmetros de configuração descritos em ECFUC0901PG004 com o nome “ADF.ini”;</w:t>
-      </w:r>
-      <w:bookmarkEnd w:id="14"/>
+      <w:bookmarkStart w:id="15" w:name="_Ref457388026"/>
+      <w:r>
+        <w:t>O sistema lê na pasta corrente o arquivo dos parâmetros de configuração descritos em ECFUC0901PG004;</w:t>
+      </w:r>
+      <w:bookmarkEnd w:id="15"/>
     </w:p>
     <w:p>
       <w:pPr>
@@ -3649,6 +3656,7 @@
         </w:numPr>
         <w:jc w:val="both"/>
       </w:pPr>
+      <w:bookmarkStart w:id="16" w:name="_Ref459634307"/>
       <w:r>
         <w:t>O sistema verifica n</w:t>
       </w:r>
@@ -3676,14 +3684,30 @@
         <w:t xml:space="preserve"> </w:t>
       </w:r>
       <w:r>
-        <w:t>a data de criação do último arquivo remetido. Caso não encontre assume o valor da data de início de remessa de movimentos lida nos parâmetros</w:t>
+        <w:t xml:space="preserve">a data </w:t>
+      </w:r>
+      <w:r>
+        <w:t xml:space="preserve">e hora (a nível de segundos) </w:t>
+      </w:r>
+      <w:r>
+        <w:t xml:space="preserve">de criação do último arquivo remetido. Caso não encontre assume o valor da data de início de remessa </w:t>
+      </w:r>
+      <w:r>
+        <w:t xml:space="preserve">(zero hora) </w:t>
+      </w:r>
+      <w:r>
+        <w:t>de movimentos lida nos parâmetros</w:t>
       </w:r>
       <w:r>
         <w:t xml:space="preserve"> de configuração</w:t>
       </w:r>
       <w:r>
+        <w:t xml:space="preserve"> e salva esta data</w:t>
+      </w:r>
+      <w:r>
         <w:t>;</w:t>
       </w:r>
+      <w:bookmarkEnd w:id="16"/>
     </w:p>
     <w:p>
       <w:pPr>
@@ -3694,7 +3718,7 @@
         </w:numPr>
         <w:jc w:val="both"/>
       </w:pPr>
-      <w:bookmarkStart w:id="15" w:name="_Ref455908517"/>
+      <w:bookmarkStart w:id="17" w:name="_Ref455908517"/>
       <w:r>
         <w:t xml:space="preserve">O sistema busca na pasta </w:t>
       </w:r>
@@ -3704,8 +3728,8 @@
       <w:r>
         <w:t xml:space="preserve">(nome parametrizado durante a instalação) a lista de arquivos com datas de criação maiores que a data obtida no item anterior e cuja mascara de nomes atenda ao padrão da regra de negócio </w:t>
       </w:r>
-      <w:bookmarkStart w:id="16" w:name="OLE_LINK3"/>
-      <w:bookmarkStart w:id="17" w:name="OLE_LINK4"/>
+      <w:bookmarkStart w:id="18" w:name="OLE_LINK3"/>
+      <w:bookmarkStart w:id="19" w:name="OLE_LINK4"/>
       <w:r>
         <w:t>ECF</w:t>
       </w:r>
@@ -3718,12 +3742,12 @@
       <w:r>
         <w:t xml:space="preserve">07 </w:t>
       </w:r>
-      <w:bookmarkEnd w:id="16"/>
+      <w:bookmarkEnd w:id="18"/>
+      <w:bookmarkEnd w:id="19"/>
+      <w:r>
+        <w:t>em ordem crescente de data de criação;</w:t>
+      </w:r>
       <w:bookmarkEnd w:id="17"/>
-      <w:r>
-        <w:t>em ordem crescente de data de criação;</w:t>
-      </w:r>
-      <w:bookmarkEnd w:id="15"/>
     </w:p>
     <w:p>
       <w:pPr>
@@ -3734,11 +3758,11 @@
         </w:numPr>
         <w:jc w:val="both"/>
       </w:pPr>
-      <w:bookmarkStart w:id="18" w:name="_Ref455498005"/>
+      <w:bookmarkStart w:id="20" w:name="_Ref455498005"/>
       <w:r>
         <w:t>O sistema encontrou um ou mais arquivos;</w:t>
       </w:r>
-      <w:bookmarkEnd w:id="18"/>
+      <w:bookmarkEnd w:id="20"/>
     </w:p>
     <w:p>
       <w:pPr>
@@ -3810,7 +3834,7 @@
         </w:numPr>
         <w:jc w:val="both"/>
       </w:pPr>
-      <w:bookmarkStart w:id="19" w:name="_Ref455505298"/>
+      <w:bookmarkStart w:id="21" w:name="_Ref455505298"/>
       <w:r>
         <w:t xml:space="preserve">O sistema </w:t>
       </w:r>
@@ -3822,7 +3846,7 @@
       <w:r>
         <w:t xml:space="preserve"> a senha armazenada;</w:t>
       </w:r>
-      <w:bookmarkEnd w:id="19"/>
+      <w:bookmarkEnd w:id="21"/>
     </w:p>
     <w:p>
       <w:pPr>
@@ -3855,8 +3879,6 @@
       <w:r>
         <w:t>ECFUC0901PG00</w:t>
       </w:r>
-      <w:bookmarkStart w:id="20" w:name="_GoBack"/>
-      <w:bookmarkEnd w:id="20"/>
       <w:r>
         <w:t xml:space="preserve">5 </w:t>
       </w:r>
@@ -3926,15 +3948,15 @@
         </w:numPr>
         <w:jc w:val="both"/>
       </w:pPr>
-      <w:bookmarkStart w:id="21" w:name="_Ref455501548"/>
-      <w:bookmarkStart w:id="22" w:name="_Ref455922460"/>
+      <w:bookmarkStart w:id="22" w:name="_Ref455501548"/>
+      <w:bookmarkStart w:id="23" w:name="_Ref455922460"/>
       <w:r>
         <w:t>O sistema recebe</w:t>
       </w:r>
       <w:r>
         <w:t xml:space="preserve"> </w:t>
       </w:r>
-      <w:bookmarkEnd w:id="21"/>
+      <w:bookmarkEnd w:id="22"/>
       <w:r>
         <w:t>os parâmetros gerais e específicos de execução segundo ECFUC0901PG001, E</w:t>
       </w:r>
@@ -3944,7 +3966,7 @@
       <w:r>
         <w:t>PG002, a lista de arquivos a liberar, o passe da sessão a usar e a condição do processamento desta requisição;</w:t>
       </w:r>
-      <w:bookmarkEnd w:id="22"/>
+      <w:bookmarkEnd w:id="23"/>
     </w:p>
     <w:p>
       <w:pPr>
@@ -3956,17 +3978,14 @@
         <w:jc w:val="both"/>
       </w:pPr>
       <w:r>
+        <w:lastRenderedPageBreak/>
         <w:t xml:space="preserve">O sistema atualiza os parâmetros locais </w:t>
       </w:r>
       <w:r>
         <w:t xml:space="preserve">listados em ECFUC0901PG004 </w:t>
       </w:r>
       <w:r>
-        <w:t xml:space="preserve">com os </w:t>
-      </w:r>
-      <w:r>
-        <w:lastRenderedPageBreak/>
-        <w:t xml:space="preserve">parâmetros recebidos </w:t>
+        <w:t xml:space="preserve">com os parâmetros recebidos </w:t>
       </w:r>
       <w:r>
         <w:t>e alterados</w:t>
@@ -4026,7 +4045,33 @@
         <w:jc w:val="both"/>
       </w:pPr>
       <w:r>
-        <w:t>O sistema verifica que não foi alterada a data início dos movimentos para remessa;</w:t>
+        <w:t>O sistema verifica que não foi alterada a data início dos movimentos para remessa</w:t>
+      </w:r>
+      <w:r>
+        <w:t xml:space="preserve"> com a data salva no passo </w:t>
+      </w:r>
+      <w:r>
+        <w:fldChar w:fldCharType="begin"/>
+      </w:r>
+      <w:r>
+        <w:instrText xml:space="preserve"> REF _Ref459634307 \r \h </w:instrText>
+      </w:r>
+      <w:r>
+        <w:fldChar w:fldCharType="separate"/>
+      </w:r>
+      <w:proofErr w:type="gramStart"/>
+      <w:r>
+        <w:t>7</w:t>
+      </w:r>
+      <w:proofErr w:type="gramEnd"/>
+      <w:r>
+        <w:fldChar w:fldCharType="end"/>
+      </w:r>
+      <w:r>
+        <w:t xml:space="preserve"> deste fluxo</w:t>
+      </w:r>
+      <w:r>
+        <w:t>;</w:t>
       </w:r>
     </w:p>
     <w:p>
@@ -4222,11 +4267,11 @@
         </w:numPr>
         <w:jc w:val="both"/>
       </w:pPr>
-      <w:bookmarkStart w:id="23" w:name="_Ref455568709"/>
+      <w:bookmarkStart w:id="24" w:name="_Ref455568709"/>
       <w:r>
         <w:t>O sistema busca na pasta Requisito XI o nome do arquivo requisito XI;</w:t>
       </w:r>
-      <w:bookmarkEnd w:id="23"/>
+      <w:bookmarkEnd w:id="24"/>
     </w:p>
     <w:p>
       <w:pPr>
@@ -4349,8 +4394,8 @@
           <w:lang w:val="pt-BR"/>
         </w:rPr>
       </w:pPr>
-      <w:bookmarkStart w:id="24" w:name="_Ref455923227"/>
-      <w:bookmarkStart w:id="25" w:name="_Ref455566810"/>
+      <w:bookmarkStart w:id="25" w:name="_Ref455923227"/>
+      <w:bookmarkStart w:id="26" w:name="_Ref455566810"/>
       <w:r>
         <w:rPr>
           <w:rFonts w:cs="Arial"/>
@@ -4378,7 +4423,7 @@
         </w:rPr>
         <w:t>”;</w:t>
       </w:r>
-      <w:bookmarkEnd w:id="24"/>
+      <w:bookmarkEnd w:id="25"/>
     </w:p>
     <w:p>
       <w:pPr>
@@ -4389,15 +4434,15 @@
         </w:numPr>
         <w:jc w:val="both"/>
       </w:pPr>
-      <w:bookmarkStart w:id="26" w:name="_Ref455644927"/>
+      <w:bookmarkStart w:id="27" w:name="_Ref455644927"/>
       <w:r>
         <w:t>O sis</w:t>
       </w:r>
       <w:r>
         <w:t>tema dorme pelo Tempo entre ciclos lido;</w:t>
       </w:r>
-      <w:bookmarkEnd w:id="25"/>
       <w:bookmarkEnd w:id="26"/>
+      <w:bookmarkEnd w:id="27"/>
     </w:p>
     <w:p>
       <w:pPr>
@@ -4440,10 +4485,10 @@
           <w:lang w:val="pt-BR"/>
         </w:rPr>
       </w:pPr>
-      <w:bookmarkStart w:id="27" w:name="_Toc408584586"/>
-      <w:bookmarkStart w:id="28" w:name="_Toc455566605"/>
-      <w:bookmarkStart w:id="29" w:name="_Toc100995325"/>
-      <w:bookmarkStart w:id="30" w:name="_Toc114038718"/>
+      <w:bookmarkStart w:id="28" w:name="_Toc408584586"/>
+      <w:bookmarkStart w:id="29" w:name="_Toc455566605"/>
+      <w:bookmarkStart w:id="30" w:name="_Toc100995325"/>
+      <w:bookmarkStart w:id="31" w:name="_Toc114038718"/>
       <w:r>
         <w:rPr>
           <w:lang w:val="pt-BR"/>
@@ -4451,8 +4496,8 @@
         <w:lastRenderedPageBreak/>
         <w:t>Fluxos Alternativos</w:t>
       </w:r>
-      <w:bookmarkEnd w:id="27"/>
       <w:bookmarkEnd w:id="28"/>
+      <w:bookmarkEnd w:id="29"/>
     </w:p>
     <w:p>
       <w:pPr>
@@ -4577,11 +4622,11 @@
         </w:numPr>
         <w:jc w:val="both"/>
       </w:pPr>
-      <w:bookmarkStart w:id="31" w:name="_Ref455923535"/>
+      <w:bookmarkStart w:id="32" w:name="_Ref455923535"/>
       <w:r>
         <w:t>O sistema registra no log do mês deste equipamento ECF a data e hora do início da remessa a ser utilizado e a informação “Início da remessa normal”.</w:t>
       </w:r>
-      <w:bookmarkEnd w:id="31"/>
+      <w:bookmarkEnd w:id="32"/>
       <w:r>
         <w:t xml:space="preserve"> </w:t>
       </w:r>
@@ -4656,13 +4701,13 @@
       <w:r>
         <w:t xml:space="preserve">O sistema comprime e envia este arquivo usando o mesmo padrão da </w:t>
       </w:r>
-      <w:bookmarkStart w:id="32" w:name="OLE_LINK5"/>
-      <w:bookmarkStart w:id="33" w:name="OLE_LINK6"/>
+      <w:bookmarkStart w:id="33" w:name="OLE_LINK5"/>
+      <w:bookmarkStart w:id="34" w:name="OLE_LINK6"/>
       <w:r>
         <w:t xml:space="preserve">ECFRN0008 </w:t>
       </w:r>
-      <w:bookmarkEnd w:id="32"/>
       <w:bookmarkEnd w:id="33"/>
+      <w:bookmarkEnd w:id="34"/>
       <w:r>
         <w:t>diferenciado apenas pelo número do requisito e registra esta ação no log</w:t>
       </w:r>
@@ -5004,6 +5049,19 @@
         <w:jc w:val="both"/>
       </w:pPr>
       <w:r>
+        <w:t>O sistema salva a data de início dos movimentos da remessa com a nova data e zero hora;</w:t>
+      </w:r>
+    </w:p>
+    <w:p>
+      <w:pPr>
+        <w:pStyle w:val="Passos"/>
+        <w:numPr>
+          <w:ilvl w:val="0"/>
+          <w:numId w:val="28"/>
+        </w:numPr>
+        <w:jc w:val="both"/>
+      </w:pPr>
+      <w:r>
         <w:t>O sistema encerra o caso de uso;</w:t>
       </w:r>
     </w:p>
@@ -5308,7 +5366,11 @@
         <w:t xml:space="preserve">O sistema </w:t>
       </w:r>
       <w:r>
-        <w:t>tenta uma conexão por mês para ver se este estabelecimento instalou internet e passa automaticamente ao modo de operação Usa Internet;</w:t>
+        <w:t xml:space="preserve">tenta uma conexão por mês para ver se este estabelecimento instalou </w:t>
+      </w:r>
+      <w:r>
+        <w:lastRenderedPageBreak/>
+        <w:t>internet e passa automaticamente ao modo de operação Usa Internet;</w:t>
       </w:r>
     </w:p>
     <w:p>
@@ -5334,7 +5396,6 @@
         <w:jc w:val="both"/>
       </w:pPr>
       <w:r>
-        <w:lastRenderedPageBreak/>
         <w:t xml:space="preserve">O sistema se autentica com o ator (WS-ECF) informando a IE, o sequencial e a senha e o arquivo de configuração segundo ECFUC0901PG004 e o modo “Autenticação”; </w:t>
       </w:r>
     </w:p>
@@ -5360,13 +5421,13 @@
         </w:numPr>
         <w:jc w:val="both"/>
       </w:pPr>
-      <w:bookmarkStart w:id="34" w:name="_Toc408584587"/>
-      <w:bookmarkStart w:id="35" w:name="_Toc455566606"/>
-      <w:bookmarkStart w:id="36" w:name="_Toc101248486"/>
-      <w:bookmarkStart w:id="37" w:name="_Toc102377891"/>
-      <w:bookmarkEnd w:id="13"/>
-      <w:bookmarkEnd w:id="29"/>
+      <w:bookmarkStart w:id="35" w:name="_Toc408584587"/>
+      <w:bookmarkStart w:id="36" w:name="_Toc455566606"/>
+      <w:bookmarkStart w:id="37" w:name="_Toc101248486"/>
+      <w:bookmarkStart w:id="38" w:name="_Toc102377891"/>
+      <w:bookmarkEnd w:id="14"/>
       <w:bookmarkEnd w:id="30"/>
+      <w:bookmarkEnd w:id="31"/>
       <w:r>
         <w:t>O sistema criptografa a senha (algoritmo bidirecional);</w:t>
       </w:r>
@@ -5457,8 +5518,8 @@
         </w:rPr>
         <w:t>Fluxos de Exceção</w:t>
       </w:r>
-      <w:bookmarkEnd w:id="34"/>
       <w:bookmarkEnd w:id="35"/>
+      <w:bookmarkEnd w:id="36"/>
     </w:p>
     <w:p>
       <w:pPr>
@@ -6144,6 +6205,7 @@
         <w:rPr>
           <w:b/>
         </w:rPr>
+        <w:lastRenderedPageBreak/>
         <w:t>E8. Identificação da Inscrição Estadual inválida;</w:t>
       </w:r>
     </w:p>
@@ -6171,8 +6233,8 @@
         </w:rPr>
         <w:t xml:space="preserve">O sistema registra no log </w:t>
       </w:r>
-      <w:bookmarkStart w:id="38" w:name="OLE_LINK1"/>
-      <w:bookmarkStart w:id="39" w:name="OLE_LINK2"/>
+      <w:bookmarkStart w:id="39" w:name="OLE_LINK1"/>
+      <w:bookmarkStart w:id="40" w:name="OLE_LINK2"/>
       <w:r>
         <w:rPr>
           <w:rFonts w:cs="Arial"/>
@@ -6182,8 +6244,8 @@
         </w:rPr>
         <w:t xml:space="preserve">ECFMSG0008 </w:t>
       </w:r>
-      <w:bookmarkEnd w:id="38"/>
       <w:bookmarkEnd w:id="39"/>
+      <w:bookmarkEnd w:id="40"/>
       <w:r>
         <w:rPr>
           <w:rFonts w:cs="Arial"/>
@@ -6232,7 +6294,6 @@
         <w:rPr>
           <w:b/>
         </w:rPr>
-        <w:lastRenderedPageBreak/>
         <w:t>E10. Houve erro de recepção do arquivo</w:t>
       </w:r>
       <w:r>
@@ -6442,16 +6503,16 @@
           <w:lang w:val="pt-BR"/>
         </w:rPr>
       </w:pPr>
-      <w:bookmarkStart w:id="40" w:name="_Toc408584583"/>
-      <w:bookmarkStart w:id="41" w:name="_Toc455566607"/>
+      <w:bookmarkStart w:id="41" w:name="_Toc408584583"/>
+      <w:bookmarkStart w:id="42" w:name="_Toc455566607"/>
       <w:r>
         <w:rPr>
           <w:lang w:val="pt-BR"/>
         </w:rPr>
         <w:t>Pós-condição</w:t>
       </w:r>
-      <w:bookmarkEnd w:id="40"/>
       <w:bookmarkEnd w:id="41"/>
+      <w:bookmarkEnd w:id="42"/>
     </w:p>
     <w:p>
       <w:pPr>
@@ -6475,22 +6536,35 @@
           <w:lang w:val="pt-BR"/>
         </w:rPr>
       </w:pPr>
-      <w:bookmarkStart w:id="42" w:name="_Toc101248490"/>
-      <w:bookmarkStart w:id="43" w:name="_Toc102377895"/>
-      <w:bookmarkStart w:id="44" w:name="_Toc408584588"/>
-      <w:bookmarkStart w:id="45" w:name="_Toc455566608"/>
-      <w:bookmarkEnd w:id="36"/>
+      <w:bookmarkStart w:id="43" w:name="_Toc101248490"/>
+      <w:bookmarkStart w:id="44" w:name="_Toc102377895"/>
+      <w:bookmarkStart w:id="45" w:name="_Toc408584588"/>
+      <w:bookmarkStart w:id="46" w:name="_Toc455566608"/>
       <w:bookmarkEnd w:id="37"/>
+      <w:bookmarkEnd w:id="38"/>
       <w:r>
         <w:rPr>
           <w:lang w:val="pt-BR"/>
         </w:rPr>
         <w:t>Requisitos Especiais</w:t>
       </w:r>
-      <w:bookmarkEnd w:id="42"/>
       <w:bookmarkEnd w:id="43"/>
       <w:bookmarkEnd w:id="44"/>
       <w:bookmarkEnd w:id="45"/>
+      <w:bookmarkEnd w:id="46"/>
+    </w:p>
+    <w:p>
+      <w:pPr>
+        <w:rPr>
+          <w:lang w:val="pt-BR"/>
+        </w:rPr>
+      </w:pPr>
+      <w:r>
+        <w:rPr>
+          <w:lang w:val="pt-BR"/>
+        </w:rPr>
+        <w:t>N/A</w:t>
+      </w:r>
     </w:p>
     <w:p>
       <w:pPr>
@@ -6500,7 +6574,7 @@
           <w:lang w:val="pt-BR"/>
         </w:rPr>
       </w:pPr>
-      <w:bookmarkStart w:id="46" w:name="_Toc455566609"/>
+      <w:bookmarkStart w:id="47" w:name="_Toc455566609"/>
       <w:r>
         <w:rPr>
           <w:lang w:val="pt-BR"/>
@@ -6519,7 +6593,7 @@
         </w:rPr>
         <w:t>Páginas de Entrada ou Saída</w:t>
       </w:r>
-      <w:bookmarkEnd w:id="46"/>
+      <w:bookmarkEnd w:id="47"/>
     </w:p>
     <w:p>
       <w:pPr>
@@ -7652,6 +7726,7 @@
                 <w:szCs w:val="16"/>
                 <w:lang w:val="pt-BR"/>
               </w:rPr>
+              <w:lastRenderedPageBreak/>
               <w:t>Enviar binário {sim, não}</w:t>
             </w:r>
           </w:p>
@@ -7970,7 +8045,6 @@
         <w:rPr>
           <w:lang w:val="pt-BR"/>
         </w:rPr>
-        <w:lastRenderedPageBreak/>
         <w:t>ECFUC0901</w:t>
       </w:r>
       <w:r>
@@ -8225,32 +8299,6 @@
           <w:lang w:val="pt-BR"/>
         </w:rPr>
         <w:t>Arquivo de configuração do Agente Digital Fiscal</w:t>
-      </w:r>
-      <w:r>
-        <w:rPr>
-          <w:lang w:val="pt-BR"/>
-        </w:rPr>
-        <w:t xml:space="preserve"> (XML)</w:t>
-      </w:r>
-      <w:proofErr w:type="gramStart"/>
-      <w:r>
-        <w:rPr>
-          <w:lang w:val="pt-BR"/>
-        </w:rPr>
-        <w:t xml:space="preserve"> </w:t>
-      </w:r>
-      <w:r>
-        <w:rPr>
-          <w:lang w:val="pt-BR"/>
-        </w:rPr>
-        <w:t xml:space="preserve">  </w:t>
-      </w:r>
-      <w:proofErr w:type="gramEnd"/>
-      <w:r>
-        <w:rPr>
-          <w:lang w:val="pt-BR"/>
-        </w:rPr>
-        <w:t>ADF.ini</w:t>
       </w:r>
     </w:p>
     <w:tbl>
@@ -10132,7 +10180,6 @@
                 <w:szCs w:val="16"/>
                 <w:lang w:val="pt-BR"/>
               </w:rPr>
-              <w:lastRenderedPageBreak/>
               <w:t xml:space="preserve">Número Inscrição Estadual Estabelecimento, </w:t>
             </w:r>
           </w:p>
@@ -11088,6 +11135,7 @@
           </w:p>
         </w:tc>
       </w:tr>
+      <w:bookmarkEnd w:id="0"/>
     </w:tbl>
     <w:p>
       <w:pPr>
@@ -11201,7 +11249,7 @@
         <v:shape id="_x0000_s2050" type="#_x0000_t75" style="position:absolute;left:0;text-align:left;margin-left:275.15pt;margin-top:-5.15pt;width:211.25pt;height:35.9pt;z-index:251661312;mso-position-horizontal-relative:text;mso-position-vertical-relative:text">
           <v:imagedata r:id="rId1" o:title=""/>
         </v:shape>
-        <o:OLEObject Type="Embed" ProgID="PBrush" ShapeID="_x0000_s2050" DrawAspect="Content" ObjectID="_1531556607" r:id="rId2"/>
+        <o:OLEObject Type="Embed" ProgID="PBrush" ShapeID="_x0000_s2050" DrawAspect="Content" ObjectID="_1533476516" r:id="rId2"/>
       </w:pict>
     </w:r>
     <w:r>
@@ -11228,7 +11276,7 @@
         <w:noProof/>
         <w:lang w:val="pt-BR"/>
       </w:rPr>
-      <w:t>6</w:t>
+      <w:t>13</w:t>
     </w:r>
     <w:r>
       <w:rPr>
@@ -18243,7 +18291,7 @@
 </file>
 
 <file path=customXml/itemProps1.xml><?xml version="1.0" encoding="utf-8"?>
-<ds:datastoreItem xmlns:ds="http://schemas.openxmlformats.org/officeDocument/2006/customXml" ds:itemID="{9F0375AD-DD94-4B8D-8D36-B259BC47E3E0}">
+<ds:datastoreItem xmlns:ds="http://schemas.openxmlformats.org/officeDocument/2006/customXml" ds:itemID="{091E0B7B-9F3A-4B2F-8A1C-8147C1D9EFC0}">
   <ds:schemaRefs>
     <ds:schemaRef ds:uri="http://schemas.openxmlformats.org/officeDocument/2006/bibliography"/>
   </ds:schemaRefs>

</xml_diff>